<commit_message>
arima and holtz winters models
</commit_message>
<xml_diff>
--- a/final/DataCleaning.docx
+++ b/final/DataCleaning.docx
@@ -2495,79 +2495,7 @@
           <w:sz w:val="24"/>
           <w:szCs w:val="24"/>
         </w:rPr>
-        <w:t xml:space="preserve"> I will impute its value. From the explanation of the dataset </w:t>
-      </w:r>
-      <w:r>
-        <w:rPr>
-          <w:rFonts w:ascii="Times New Roman" w:hAnsi="Times New Roman" w:cs="Times New Roman"/>
-          <w:sz w:val="24"/>
-          <w:szCs w:val="24"/>
-        </w:rPr>
-        <w:t>the months</w:t>
-      </w:r>
-      <w:r>
-        <w:rPr>
-          <w:rFonts w:ascii="Times New Roman" w:hAnsi="Times New Roman" w:cs="Times New Roman"/>
-          <w:sz w:val="24"/>
-          <w:szCs w:val="24"/>
-        </w:rPr>
-        <w:t xml:space="preserve"> of</w:t>
-      </w:r>
-      <w:r>
-        <w:rPr>
-          <w:rFonts w:ascii="Times New Roman" w:hAnsi="Times New Roman" w:cs="Times New Roman"/>
-          <w:sz w:val="24"/>
-          <w:szCs w:val="24"/>
-        </w:rPr>
-        <w:t xml:space="preserve"> May, June, and July in 2013</w:t>
-      </w:r>
-      <w:r>
-        <w:rPr>
-          <w:rFonts w:ascii="Times New Roman" w:hAnsi="Times New Roman" w:cs="Times New Roman"/>
-          <w:sz w:val="24"/>
-          <w:szCs w:val="24"/>
-        </w:rPr>
-        <w:t xml:space="preserve"> are incomplete</w:t>
-      </w:r>
-      <w:r>
-        <w:rPr>
-          <w:rFonts w:ascii="Times New Roman" w:hAnsi="Times New Roman" w:cs="Times New Roman"/>
-          <w:sz w:val="24"/>
-          <w:szCs w:val="24"/>
-        </w:rPr>
-        <w:t>, I added the rerouted values</w:t>
-      </w:r>
-      <w:r>
-        <w:rPr>
-          <w:rFonts w:ascii="Times New Roman" w:hAnsi="Times New Roman" w:cs="Times New Roman"/>
-          <w:sz w:val="24"/>
-          <w:szCs w:val="24"/>
-        </w:rPr>
-        <w:t xml:space="preserve"> from Table 2</w:t>
-      </w:r>
-      <w:r>
-        <w:rPr>
-          <w:rFonts w:ascii="Times New Roman" w:hAnsi="Times New Roman" w:cs="Times New Roman"/>
-          <w:sz w:val="24"/>
-          <w:szCs w:val="24"/>
-        </w:rPr>
-        <w:t xml:space="preserve"> to the </w:t>
-      </w:r>
-      <w:r>
-        <w:rPr>
-          <w:rFonts w:ascii="Times New Roman" w:hAnsi="Times New Roman" w:cs="Times New Roman"/>
-          <w:sz w:val="24"/>
-          <w:szCs w:val="24"/>
-        </w:rPr>
-        <w:t>exams already present in the Abbeville tab</w:t>
-      </w:r>
-      <w:r>
-        <w:rPr>
-          <w:rFonts w:ascii="Times New Roman" w:hAnsi="Times New Roman" w:cs="Times New Roman"/>
-          <w:sz w:val="24"/>
-          <w:szCs w:val="24"/>
-        </w:rPr>
-        <w:t>.</w:t>
+        <w:t xml:space="preserve"> I will impute its value. From the explanation of the dataset the months of May, June, and July in 2013 are incomplete, I added the rerouted values from Table 2 to the exams already present in the Abbeville tab.</w:t>
       </w:r>
       <w:r>
         <w:rPr>
@@ -2833,6 +2761,9 @@
         </w:rPr>
       </w:pPr>
       <w:r>
+        <w:rPr>
+          <w:noProof/>
+        </w:rPr>
         <w:drawing>
           <wp:inline distT="0" distB="0" distL="0" distR="0" wp14:anchorId="4E186BB5" wp14:editId="3A18E5D5">
             <wp:extent cx="2095500" cy="1724025"/>
@@ -2928,25 +2859,7 @@
           <w:sz w:val="24"/>
           <w:szCs w:val="24"/>
         </w:rPr>
-        <w:t xml:space="preserve"> </w:t>
-      </w:r>
-      <w:r>
-        <w:rPr>
-          <w:rFonts w:ascii="Times New Roman" w:hAnsi="Times New Roman" w:cs="Times New Roman"/>
-          <w:b/>
-          <w:sz w:val="24"/>
-          <w:szCs w:val="24"/>
-        </w:rPr>
-        <w:t>Imputed Exams</w:t>
-      </w:r>
-      <w:r>
-        <w:rPr>
-          <w:rFonts w:ascii="Times New Roman" w:hAnsi="Times New Roman" w:cs="Times New Roman"/>
-          <w:b/>
-          <w:sz w:val="24"/>
-          <w:szCs w:val="24"/>
-        </w:rPr>
-        <w:t xml:space="preserve"> by Year Month</w:t>
+        <w:t xml:space="preserve"> Imputed Exams by Year Month</w:t>
       </w:r>
     </w:p>
     <w:p>
@@ -2971,62 +2884,1333 @@
           <w:szCs w:val="24"/>
         </w:rPr>
       </w:pPr>
+    </w:p>
+    <w:p>
+      <w:pPr>
+        <w:ind w:firstLine="720"/>
+        <w:rPr>
+          <w:rFonts w:ascii="Times New Roman" w:hAnsi="Times New Roman" w:cs="Times New Roman"/>
+          <w:sz w:val="24"/>
+          <w:szCs w:val="24"/>
+        </w:rPr>
+      </w:pPr>
+    </w:p>
+    <w:p>
+      <w:pPr>
+        <w:ind w:firstLine="720"/>
+        <w:rPr>
+          <w:rFonts w:ascii="Times New Roman" w:hAnsi="Times New Roman" w:cs="Times New Roman"/>
+          <w:sz w:val="24"/>
+          <w:szCs w:val="24"/>
+        </w:rPr>
+      </w:pPr>
+    </w:p>
+    <w:p>
+      <w:pPr>
+        <w:ind w:firstLine="720"/>
+        <w:rPr>
+          <w:rFonts w:ascii="Times New Roman" w:hAnsi="Times New Roman" w:cs="Times New Roman"/>
+          <w:sz w:val="24"/>
+          <w:szCs w:val="24"/>
+        </w:rPr>
+      </w:pPr>
+      <w:r>
+        <w:rPr>
+          <w:noProof/>
+        </w:rPr>
+        <w:lastRenderedPageBreak/>
+        <w:drawing>
+          <wp:inline distT="0" distB="0" distL="0" distR="0" wp14:anchorId="0485B3C2" wp14:editId="35FFF0AF">
+            <wp:extent cx="4991100" cy="3212221"/>
+            <wp:effectExtent l="0" t="0" r="0" b="7620"/>
+            <wp:docPr id="4" name="Picture 4"/>
+            <wp:cNvGraphicFramePr>
+              <a:graphicFrameLocks xmlns:a="http://schemas.openxmlformats.org/drawingml/2006/main" noChangeAspect="1"/>
+            </wp:cNvGraphicFramePr>
+            <a:graphic xmlns:a="http://schemas.openxmlformats.org/drawingml/2006/main">
+              <a:graphicData uri="http://schemas.openxmlformats.org/drawingml/2006/picture">
+                <pic:pic xmlns:pic="http://schemas.openxmlformats.org/drawingml/2006/picture">
+                  <pic:nvPicPr>
+                    <pic:cNvPr id="1" name=""/>
+                    <pic:cNvPicPr/>
+                  </pic:nvPicPr>
+                  <pic:blipFill>
+                    <a:blip r:embed="rId7"/>
+                    <a:stretch>
+                      <a:fillRect/>
+                    </a:stretch>
+                  </pic:blipFill>
+                  <pic:spPr>
+                    <a:xfrm>
+                      <a:off x="0" y="0"/>
+                      <a:ext cx="5018071" cy="3229579"/>
+                    </a:xfrm>
+                    <a:prstGeom prst="rect">
+                      <a:avLst/>
+                    </a:prstGeom>
+                  </pic:spPr>
+                </pic:pic>
+              </a:graphicData>
+            </a:graphic>
+          </wp:inline>
+        </w:drawing>
+      </w:r>
+    </w:p>
+    <w:p>
+      <w:pPr>
+        <w:ind w:firstLine="720"/>
+        <w:jc w:val="center"/>
+        <w:rPr>
+          <w:rFonts w:ascii="Times New Roman" w:hAnsi="Times New Roman" w:cs="Times New Roman"/>
+          <w:b/>
+          <w:sz w:val="24"/>
+          <w:szCs w:val="24"/>
+        </w:rPr>
+      </w:pPr>
+      <w:r>
+        <w:rPr>
+          <w:rFonts w:ascii="Times New Roman" w:hAnsi="Times New Roman" w:cs="Times New Roman"/>
+          <w:b/>
+          <w:sz w:val="24"/>
+          <w:szCs w:val="24"/>
+        </w:rPr>
+        <w:t>Figure</w:t>
+      </w:r>
+      <w:r>
+        <w:rPr>
+          <w:rFonts w:ascii="Times New Roman" w:hAnsi="Times New Roman" w:cs="Times New Roman"/>
+          <w:b/>
+          <w:sz w:val="24"/>
+          <w:szCs w:val="24"/>
+        </w:rPr>
+        <w:t xml:space="preserve"> </w:t>
+      </w:r>
+      <w:r>
+        <w:rPr>
+          <w:rFonts w:ascii="Times New Roman" w:hAnsi="Times New Roman" w:cs="Times New Roman"/>
+          <w:b/>
+          <w:sz w:val="24"/>
+          <w:szCs w:val="24"/>
+        </w:rPr>
+        <w:t>1</w:t>
+      </w:r>
+      <w:r>
+        <w:rPr>
+          <w:rFonts w:ascii="Times New Roman" w:hAnsi="Times New Roman" w:cs="Times New Roman"/>
+          <w:b/>
+          <w:sz w:val="24"/>
+          <w:szCs w:val="24"/>
+        </w:rPr>
+        <w:t>:</w:t>
+      </w:r>
+      <w:r>
+        <w:rPr>
+          <w:rFonts w:ascii="Times New Roman" w:hAnsi="Times New Roman" w:cs="Times New Roman"/>
+          <w:b/>
+          <w:sz w:val="24"/>
+          <w:szCs w:val="24"/>
+        </w:rPr>
+        <w:t xml:space="preserve"> </w:t>
+      </w:r>
+      <w:r>
+        <w:rPr>
+          <w:rFonts w:ascii="Times New Roman" w:hAnsi="Times New Roman" w:cs="Times New Roman"/>
+          <w:b/>
+          <w:sz w:val="24"/>
+          <w:szCs w:val="24"/>
+        </w:rPr>
+        <w:t>Initial Plot of Abbeville, LA Incoming Cardiac Exams</w:t>
+      </w:r>
+    </w:p>
+    <w:p>
+      <w:pPr>
+        <w:ind w:firstLine="720"/>
+        <w:rPr>
+          <w:rFonts w:ascii="Times New Roman" w:hAnsi="Times New Roman" w:cs="Times New Roman"/>
+          <w:sz w:val="24"/>
+          <w:szCs w:val="24"/>
+        </w:rPr>
+      </w:pPr>
+    </w:p>
+    <w:p>
+      <w:pPr>
+        <w:ind w:firstLine="720"/>
+        <w:rPr>
+          <w:rFonts w:ascii="Times New Roman" w:hAnsi="Times New Roman" w:cs="Times New Roman"/>
+          <w:sz w:val="24"/>
+          <w:szCs w:val="24"/>
+        </w:rPr>
+      </w:pPr>
+      <w:r>
+        <w:rPr>
+          <w:rFonts w:ascii="Times New Roman" w:hAnsi="Times New Roman" w:cs="Times New Roman"/>
+          <w:sz w:val="24"/>
+          <w:szCs w:val="24"/>
+        </w:rPr>
+        <w:t xml:space="preserve">Figure 1 shows the first plot of the cleaned Abbeville data. </w:t>
+      </w:r>
+      <w:r>
+        <w:rPr>
+          <w:rFonts w:ascii="Times New Roman" w:hAnsi="Times New Roman" w:cs="Times New Roman"/>
+          <w:sz w:val="24"/>
+          <w:szCs w:val="24"/>
+        </w:rPr>
+        <w:t>It looks like there is a clear upward trend over time, but I do not notice seasonality. For my two models, I will use Holt-Winters and an ARIMA model.</w:t>
+      </w:r>
+    </w:p>
+    <w:p>
+      <w:pPr>
+        <w:ind w:firstLine="720"/>
+        <w:rPr>
+          <w:rFonts w:ascii="Times New Roman" w:hAnsi="Times New Roman" w:cs="Times New Roman"/>
+          <w:sz w:val="24"/>
+          <w:szCs w:val="24"/>
+        </w:rPr>
+      </w:pPr>
+      <w:r>
+        <w:rPr>
+          <w:rFonts w:ascii="Times New Roman" w:hAnsi="Times New Roman" w:cs="Times New Roman"/>
+          <w:sz w:val="24"/>
+          <w:szCs w:val="24"/>
+        </w:rPr>
+        <w:t>I created a Holt-Winters model in R. Below are the predicted results.</w:t>
+      </w:r>
+      <w:r>
+        <w:rPr>
+          <w:rFonts w:ascii="Times New Roman" w:hAnsi="Times New Roman" w:cs="Times New Roman"/>
+          <w:sz w:val="24"/>
+          <w:szCs w:val="24"/>
+        </w:rPr>
+        <w:t xml:space="preserve"> Figure 2 shows the plot along with the predicted values and its upper and lower bounds.</w:t>
+      </w:r>
+    </w:p>
+    <w:p>
+      <w:pPr>
+        <w:ind w:firstLine="720"/>
+        <w:rPr>
+          <w:rFonts w:ascii="Times New Roman" w:hAnsi="Times New Roman" w:cs="Times New Roman"/>
+          <w:sz w:val="24"/>
+          <w:szCs w:val="24"/>
+        </w:rPr>
+      </w:pPr>
+    </w:p>
+    <w:p>
+      <w:pPr>
+        <w:shd w:val="clear" w:color="auto" w:fill="FFFFFF"/>
+        <w:tabs>
+          <w:tab w:val="left" w:pos="916"/>
+          <w:tab w:val="left" w:pos="1832"/>
+          <w:tab w:val="left" w:pos="2748"/>
+          <w:tab w:val="left" w:pos="3664"/>
+          <w:tab w:val="left" w:pos="4580"/>
+          <w:tab w:val="left" w:pos="5496"/>
+          <w:tab w:val="left" w:pos="6412"/>
+          <w:tab w:val="left" w:pos="7328"/>
+          <w:tab w:val="left" w:pos="8244"/>
+          <w:tab w:val="left" w:pos="9160"/>
+          <w:tab w:val="left" w:pos="10076"/>
+          <w:tab w:val="left" w:pos="10992"/>
+          <w:tab w:val="left" w:pos="11908"/>
+          <w:tab w:val="left" w:pos="12824"/>
+          <w:tab w:val="left" w:pos="13740"/>
+          <w:tab w:val="left" w:pos="14656"/>
+        </w:tabs>
+        <w:wordWrap w:val="0"/>
+        <w:spacing w:after="0" w:line="225" w:lineRule="atLeast"/>
+        <w:jc w:val="center"/>
+        <w:rPr>
+          <w:rFonts w:ascii="Lucida Console" w:eastAsia="Times New Roman" w:hAnsi="Lucida Console" w:cs="Courier New"/>
+          <w:color w:val="000000"/>
+          <w:sz w:val="20"/>
+          <w:szCs w:val="20"/>
+          <w:bdr w:val="none" w:sz="0" w:space="0" w:color="auto" w:frame="1"/>
+        </w:rPr>
+      </w:pPr>
+      <w:r>
+        <w:rPr>
+          <w:rFonts w:ascii="Lucida Console" w:eastAsia="Times New Roman" w:hAnsi="Lucida Console" w:cs="Courier New"/>
+          <w:color w:val="000000"/>
+          <w:sz w:val="20"/>
+          <w:szCs w:val="20"/>
+          <w:bdr w:val="none" w:sz="0" w:space="0" w:color="auto" w:frame="1"/>
+        </w:rPr>
+        <w:t xml:space="preserve">fit      </w:t>
+      </w:r>
+      <w:proofErr w:type="spellStart"/>
+      <w:r>
+        <w:rPr>
+          <w:rFonts w:ascii="Lucida Console" w:eastAsia="Times New Roman" w:hAnsi="Lucida Console" w:cs="Courier New"/>
+          <w:color w:val="000000"/>
+          <w:sz w:val="20"/>
+          <w:szCs w:val="20"/>
+          <w:bdr w:val="none" w:sz="0" w:space="0" w:color="auto" w:frame="1"/>
+        </w:rPr>
+        <w:t>upr</w:t>
+      </w:r>
+      <w:proofErr w:type="spellEnd"/>
+      <w:r>
+        <w:rPr>
+          <w:rFonts w:ascii="Lucida Console" w:eastAsia="Times New Roman" w:hAnsi="Lucida Console" w:cs="Courier New"/>
+          <w:color w:val="000000"/>
+          <w:sz w:val="20"/>
+          <w:szCs w:val="20"/>
+          <w:bdr w:val="none" w:sz="0" w:space="0" w:color="auto" w:frame="1"/>
+        </w:rPr>
+        <w:t xml:space="preserve">      </w:t>
+      </w:r>
+      <w:proofErr w:type="spellStart"/>
+      <w:r>
+        <w:rPr>
+          <w:rFonts w:ascii="Lucida Console" w:eastAsia="Times New Roman" w:hAnsi="Lucida Console" w:cs="Courier New"/>
+          <w:color w:val="000000"/>
+          <w:sz w:val="20"/>
+          <w:szCs w:val="20"/>
+          <w:bdr w:val="none" w:sz="0" w:space="0" w:color="auto" w:frame="1"/>
+        </w:rPr>
+        <w:t>lwr</w:t>
+      </w:r>
+      <w:proofErr w:type="spellEnd"/>
+    </w:p>
+    <w:p>
+      <w:pPr>
+        <w:shd w:val="clear" w:color="auto" w:fill="FFFFFF"/>
+        <w:tabs>
+          <w:tab w:val="left" w:pos="916"/>
+          <w:tab w:val="left" w:pos="1832"/>
+          <w:tab w:val="left" w:pos="2748"/>
+          <w:tab w:val="left" w:pos="3664"/>
+          <w:tab w:val="left" w:pos="4580"/>
+          <w:tab w:val="left" w:pos="5496"/>
+          <w:tab w:val="left" w:pos="6412"/>
+          <w:tab w:val="left" w:pos="7328"/>
+          <w:tab w:val="left" w:pos="8244"/>
+          <w:tab w:val="left" w:pos="9160"/>
+          <w:tab w:val="left" w:pos="10076"/>
+          <w:tab w:val="left" w:pos="10992"/>
+          <w:tab w:val="left" w:pos="11908"/>
+          <w:tab w:val="left" w:pos="12824"/>
+          <w:tab w:val="left" w:pos="13740"/>
+          <w:tab w:val="left" w:pos="14656"/>
+        </w:tabs>
+        <w:wordWrap w:val="0"/>
+        <w:spacing w:after="0" w:line="225" w:lineRule="atLeast"/>
+        <w:jc w:val="center"/>
+        <w:rPr>
+          <w:rFonts w:ascii="Lucida Console" w:eastAsia="Times New Roman" w:hAnsi="Lucida Console" w:cs="Courier New"/>
+          <w:color w:val="000000"/>
+          <w:sz w:val="20"/>
+          <w:szCs w:val="20"/>
+          <w:bdr w:val="none" w:sz="0" w:space="0" w:color="auto" w:frame="1"/>
+        </w:rPr>
+      </w:pPr>
+      <w:r>
+        <w:rPr>
+          <w:rFonts w:ascii="Lucida Console" w:eastAsia="Times New Roman" w:hAnsi="Lucida Console" w:cs="Courier New"/>
+          <w:color w:val="000000"/>
+          <w:sz w:val="20"/>
+          <w:szCs w:val="20"/>
+          <w:bdr w:val="none" w:sz="0" w:space="0" w:color="auto" w:frame="1"/>
+        </w:rPr>
+        <w:t>97 5811.824 6420.220 5203.428</w:t>
+      </w:r>
+    </w:p>
+    <w:p>
+      <w:pPr>
+        <w:shd w:val="clear" w:color="auto" w:fill="FFFFFF"/>
+        <w:tabs>
+          <w:tab w:val="left" w:pos="916"/>
+          <w:tab w:val="left" w:pos="1832"/>
+          <w:tab w:val="left" w:pos="2748"/>
+          <w:tab w:val="left" w:pos="3664"/>
+          <w:tab w:val="left" w:pos="4580"/>
+          <w:tab w:val="left" w:pos="5496"/>
+          <w:tab w:val="left" w:pos="6412"/>
+          <w:tab w:val="left" w:pos="7328"/>
+          <w:tab w:val="left" w:pos="8244"/>
+          <w:tab w:val="left" w:pos="9160"/>
+          <w:tab w:val="left" w:pos="10076"/>
+          <w:tab w:val="left" w:pos="10992"/>
+          <w:tab w:val="left" w:pos="11908"/>
+          <w:tab w:val="left" w:pos="12824"/>
+          <w:tab w:val="left" w:pos="13740"/>
+          <w:tab w:val="left" w:pos="14656"/>
+        </w:tabs>
+        <w:wordWrap w:val="0"/>
+        <w:spacing w:after="0" w:line="225" w:lineRule="atLeast"/>
+        <w:jc w:val="center"/>
+        <w:rPr>
+          <w:rFonts w:ascii="Lucida Console" w:eastAsia="Times New Roman" w:hAnsi="Lucida Console" w:cs="Courier New"/>
+          <w:color w:val="000000"/>
+          <w:sz w:val="20"/>
+          <w:szCs w:val="20"/>
+          <w:bdr w:val="none" w:sz="0" w:space="0" w:color="auto" w:frame="1"/>
+        </w:rPr>
+      </w:pPr>
+      <w:r>
+        <w:rPr>
+          <w:rFonts w:ascii="Lucida Console" w:eastAsia="Times New Roman" w:hAnsi="Lucida Console" w:cs="Courier New"/>
+          <w:color w:val="000000"/>
+          <w:sz w:val="20"/>
+          <w:szCs w:val="20"/>
+          <w:bdr w:val="none" w:sz="0" w:space="0" w:color="auto" w:frame="1"/>
+        </w:rPr>
+        <w:t>98 5937.570 6562.289 5312.851</w:t>
+      </w:r>
+    </w:p>
+    <w:p>
+      <w:pPr>
+        <w:shd w:val="clear" w:color="auto" w:fill="FFFFFF"/>
+        <w:tabs>
+          <w:tab w:val="left" w:pos="916"/>
+          <w:tab w:val="left" w:pos="1832"/>
+          <w:tab w:val="left" w:pos="2748"/>
+          <w:tab w:val="left" w:pos="3664"/>
+          <w:tab w:val="left" w:pos="4580"/>
+          <w:tab w:val="left" w:pos="5496"/>
+          <w:tab w:val="left" w:pos="6412"/>
+          <w:tab w:val="left" w:pos="7328"/>
+          <w:tab w:val="left" w:pos="8244"/>
+          <w:tab w:val="left" w:pos="9160"/>
+          <w:tab w:val="left" w:pos="10076"/>
+          <w:tab w:val="left" w:pos="10992"/>
+          <w:tab w:val="left" w:pos="11908"/>
+          <w:tab w:val="left" w:pos="12824"/>
+          <w:tab w:val="left" w:pos="13740"/>
+          <w:tab w:val="left" w:pos="14656"/>
+        </w:tabs>
+        <w:wordWrap w:val="0"/>
+        <w:spacing w:after="0" w:line="225" w:lineRule="atLeast"/>
+        <w:jc w:val="center"/>
+        <w:rPr>
+          <w:rFonts w:ascii="Lucida Console" w:eastAsia="Times New Roman" w:hAnsi="Lucida Console" w:cs="Courier New"/>
+          <w:color w:val="000000"/>
+          <w:sz w:val="20"/>
+          <w:szCs w:val="20"/>
+          <w:bdr w:val="none" w:sz="0" w:space="0" w:color="auto" w:frame="1"/>
+        </w:rPr>
+      </w:pPr>
+      <w:r>
+        <w:rPr>
+          <w:rFonts w:ascii="Lucida Console" w:eastAsia="Times New Roman" w:hAnsi="Lucida Console" w:cs="Courier New"/>
+          <w:color w:val="000000"/>
+          <w:sz w:val="20"/>
+          <w:szCs w:val="20"/>
+          <w:bdr w:val="none" w:sz="0" w:space="0" w:color="auto" w:frame="1"/>
+        </w:rPr>
+        <w:t>99 6063.316 6708.285 5418.346</w:t>
+      </w:r>
+    </w:p>
+    <w:p>
+      <w:pPr>
+        <w:shd w:val="clear" w:color="auto" w:fill="FFFFFF"/>
+        <w:tabs>
+          <w:tab w:val="left" w:pos="916"/>
+          <w:tab w:val="left" w:pos="1832"/>
+          <w:tab w:val="left" w:pos="2748"/>
+          <w:tab w:val="left" w:pos="3664"/>
+          <w:tab w:val="left" w:pos="4580"/>
+          <w:tab w:val="left" w:pos="5496"/>
+          <w:tab w:val="left" w:pos="6412"/>
+          <w:tab w:val="left" w:pos="7328"/>
+          <w:tab w:val="left" w:pos="8244"/>
+          <w:tab w:val="left" w:pos="9160"/>
+          <w:tab w:val="left" w:pos="10076"/>
+          <w:tab w:val="left" w:pos="10992"/>
+          <w:tab w:val="left" w:pos="11908"/>
+          <w:tab w:val="left" w:pos="12824"/>
+          <w:tab w:val="left" w:pos="13740"/>
+          <w:tab w:val="left" w:pos="14656"/>
+        </w:tabs>
+        <w:wordWrap w:val="0"/>
+        <w:spacing w:after="0" w:line="225" w:lineRule="atLeast"/>
+        <w:jc w:val="center"/>
+        <w:rPr>
+          <w:rFonts w:ascii="Lucida Console" w:eastAsia="Times New Roman" w:hAnsi="Lucida Console" w:cs="Courier New"/>
+          <w:color w:val="000000"/>
+          <w:sz w:val="20"/>
+          <w:szCs w:val="20"/>
+          <w:bdr w:val="none" w:sz="0" w:space="0" w:color="auto" w:frame="1"/>
+        </w:rPr>
+      </w:pPr>
+      <w:r>
+        <w:rPr>
+          <w:rFonts w:ascii="Lucida Console" w:eastAsia="Times New Roman" w:hAnsi="Lucida Console" w:cs="Courier New"/>
+          <w:color w:val="000000"/>
+          <w:sz w:val="20"/>
+          <w:szCs w:val="20"/>
+          <w:bdr w:val="none" w:sz="0" w:space="0" w:color="auto" w:frame="1"/>
+        </w:rPr>
+        <w:t>100 6189.061 6858.361 5519.761</w:t>
+      </w:r>
+    </w:p>
+    <w:p>
+      <w:pPr>
+        <w:shd w:val="clear" w:color="auto" w:fill="FFFFFF"/>
+        <w:tabs>
+          <w:tab w:val="left" w:pos="916"/>
+          <w:tab w:val="left" w:pos="1832"/>
+          <w:tab w:val="left" w:pos="2748"/>
+          <w:tab w:val="left" w:pos="3664"/>
+          <w:tab w:val="left" w:pos="4580"/>
+          <w:tab w:val="left" w:pos="5496"/>
+          <w:tab w:val="left" w:pos="6412"/>
+          <w:tab w:val="left" w:pos="7328"/>
+          <w:tab w:val="left" w:pos="8244"/>
+          <w:tab w:val="left" w:pos="9160"/>
+          <w:tab w:val="left" w:pos="10076"/>
+          <w:tab w:val="left" w:pos="10992"/>
+          <w:tab w:val="left" w:pos="11908"/>
+          <w:tab w:val="left" w:pos="12824"/>
+          <w:tab w:val="left" w:pos="13740"/>
+          <w:tab w:val="left" w:pos="14656"/>
+        </w:tabs>
+        <w:wordWrap w:val="0"/>
+        <w:spacing w:after="0" w:line="225" w:lineRule="atLeast"/>
+        <w:jc w:val="center"/>
+        <w:rPr>
+          <w:rFonts w:ascii="Lucida Console" w:eastAsia="Times New Roman" w:hAnsi="Lucida Console" w:cs="Courier New"/>
+          <w:color w:val="000000"/>
+          <w:sz w:val="20"/>
+          <w:szCs w:val="20"/>
+          <w:bdr w:val="none" w:sz="0" w:space="0" w:color="auto" w:frame="1"/>
+        </w:rPr>
+      </w:pPr>
+      <w:r>
+        <w:rPr>
+          <w:rFonts w:ascii="Lucida Console" w:eastAsia="Times New Roman" w:hAnsi="Lucida Console" w:cs="Courier New"/>
+          <w:color w:val="000000"/>
+          <w:sz w:val="20"/>
+          <w:szCs w:val="20"/>
+          <w:bdr w:val="none" w:sz="0" w:space="0" w:color="auto" w:frame="1"/>
+        </w:rPr>
+        <w:t>101 6314.807 7012.581 5617.033</w:t>
+      </w:r>
+    </w:p>
+    <w:p>
+      <w:pPr>
+        <w:shd w:val="clear" w:color="auto" w:fill="FFFFFF"/>
+        <w:tabs>
+          <w:tab w:val="left" w:pos="916"/>
+          <w:tab w:val="left" w:pos="1832"/>
+          <w:tab w:val="left" w:pos="2748"/>
+          <w:tab w:val="left" w:pos="3664"/>
+          <w:tab w:val="left" w:pos="4580"/>
+          <w:tab w:val="left" w:pos="5496"/>
+          <w:tab w:val="left" w:pos="6412"/>
+          <w:tab w:val="left" w:pos="7328"/>
+          <w:tab w:val="left" w:pos="8244"/>
+          <w:tab w:val="left" w:pos="9160"/>
+          <w:tab w:val="left" w:pos="10076"/>
+          <w:tab w:val="left" w:pos="10992"/>
+          <w:tab w:val="left" w:pos="11908"/>
+          <w:tab w:val="left" w:pos="12824"/>
+          <w:tab w:val="left" w:pos="13740"/>
+          <w:tab w:val="left" w:pos="14656"/>
+        </w:tabs>
+        <w:wordWrap w:val="0"/>
+        <w:spacing w:after="0" w:line="225" w:lineRule="atLeast"/>
+        <w:jc w:val="center"/>
+        <w:rPr>
+          <w:rFonts w:ascii="Lucida Console" w:eastAsia="Times New Roman" w:hAnsi="Lucida Console" w:cs="Courier New"/>
+          <w:color w:val="000000"/>
+          <w:sz w:val="20"/>
+          <w:szCs w:val="20"/>
+          <w:bdr w:val="none" w:sz="0" w:space="0" w:color="auto" w:frame="1"/>
+        </w:rPr>
+      </w:pPr>
+      <w:r>
+        <w:rPr>
+          <w:rFonts w:ascii="Lucida Console" w:eastAsia="Times New Roman" w:hAnsi="Lucida Console" w:cs="Courier New"/>
+          <w:color w:val="000000"/>
+          <w:sz w:val="20"/>
+          <w:szCs w:val="20"/>
+          <w:bdr w:val="none" w:sz="0" w:space="0" w:color="auto" w:frame="1"/>
+        </w:rPr>
+        <w:t>102 6440.552 7170.926 5710.179</w:t>
+      </w:r>
+    </w:p>
+    <w:p>
+      <w:pPr>
+        <w:shd w:val="clear" w:color="auto" w:fill="FFFFFF"/>
+        <w:tabs>
+          <w:tab w:val="left" w:pos="916"/>
+          <w:tab w:val="left" w:pos="1832"/>
+          <w:tab w:val="left" w:pos="2748"/>
+          <w:tab w:val="left" w:pos="3664"/>
+          <w:tab w:val="left" w:pos="4580"/>
+          <w:tab w:val="left" w:pos="5496"/>
+          <w:tab w:val="left" w:pos="6412"/>
+          <w:tab w:val="left" w:pos="7328"/>
+          <w:tab w:val="left" w:pos="8244"/>
+          <w:tab w:val="left" w:pos="9160"/>
+          <w:tab w:val="left" w:pos="10076"/>
+          <w:tab w:val="left" w:pos="10992"/>
+          <w:tab w:val="left" w:pos="11908"/>
+          <w:tab w:val="left" w:pos="12824"/>
+          <w:tab w:val="left" w:pos="13740"/>
+          <w:tab w:val="left" w:pos="14656"/>
+        </w:tabs>
+        <w:wordWrap w:val="0"/>
+        <w:spacing w:after="0" w:line="225" w:lineRule="atLeast"/>
+        <w:jc w:val="center"/>
+        <w:rPr>
+          <w:rFonts w:ascii="Lucida Console" w:eastAsia="Times New Roman" w:hAnsi="Lucida Console" w:cs="Courier New"/>
+          <w:color w:val="000000"/>
+          <w:sz w:val="20"/>
+          <w:szCs w:val="20"/>
+          <w:bdr w:val="none" w:sz="0" w:space="0" w:color="auto" w:frame="1"/>
+        </w:rPr>
+      </w:pPr>
+      <w:r>
+        <w:rPr>
+          <w:rFonts w:ascii="Lucida Console" w:eastAsia="Times New Roman" w:hAnsi="Lucida Console" w:cs="Courier New"/>
+          <w:color w:val="000000"/>
+          <w:sz w:val="20"/>
+          <w:szCs w:val="20"/>
+          <w:bdr w:val="none" w:sz="0" w:space="0" w:color="auto" w:frame="1"/>
+        </w:rPr>
+        <w:t>103 6566.298 7333.315 5799.280</w:t>
+      </w:r>
+    </w:p>
+    <w:p>
+      <w:pPr>
+        <w:shd w:val="clear" w:color="auto" w:fill="FFFFFF"/>
+        <w:tabs>
+          <w:tab w:val="left" w:pos="916"/>
+          <w:tab w:val="left" w:pos="1832"/>
+          <w:tab w:val="left" w:pos="2748"/>
+          <w:tab w:val="left" w:pos="3664"/>
+          <w:tab w:val="left" w:pos="4580"/>
+          <w:tab w:val="left" w:pos="5496"/>
+          <w:tab w:val="left" w:pos="6412"/>
+          <w:tab w:val="left" w:pos="7328"/>
+          <w:tab w:val="left" w:pos="8244"/>
+          <w:tab w:val="left" w:pos="9160"/>
+          <w:tab w:val="left" w:pos="10076"/>
+          <w:tab w:val="left" w:pos="10992"/>
+          <w:tab w:val="left" w:pos="11908"/>
+          <w:tab w:val="left" w:pos="12824"/>
+          <w:tab w:val="left" w:pos="13740"/>
+          <w:tab w:val="left" w:pos="14656"/>
+        </w:tabs>
+        <w:wordWrap w:val="0"/>
+        <w:spacing w:after="0" w:line="225" w:lineRule="atLeast"/>
+        <w:jc w:val="center"/>
+        <w:rPr>
+          <w:rFonts w:ascii="Lucida Console" w:eastAsia="Times New Roman" w:hAnsi="Lucida Console" w:cs="Courier New"/>
+          <w:color w:val="000000"/>
+          <w:sz w:val="20"/>
+          <w:szCs w:val="20"/>
+          <w:bdr w:val="none" w:sz="0" w:space="0" w:color="auto" w:frame="1"/>
+        </w:rPr>
+      </w:pPr>
+      <w:r>
+        <w:rPr>
+          <w:rFonts w:ascii="Lucida Console" w:eastAsia="Times New Roman" w:hAnsi="Lucida Console" w:cs="Courier New"/>
+          <w:color w:val="000000"/>
+          <w:sz w:val="20"/>
+          <w:szCs w:val="20"/>
+          <w:bdr w:val="none" w:sz="0" w:space="0" w:color="auto" w:frame="1"/>
+        </w:rPr>
+        <w:t>104 6692.043 7499.621 5884.465</w:t>
+      </w:r>
+    </w:p>
+    <w:p>
+      <w:pPr>
+        <w:shd w:val="clear" w:color="auto" w:fill="FFFFFF"/>
+        <w:tabs>
+          <w:tab w:val="left" w:pos="916"/>
+          <w:tab w:val="left" w:pos="1832"/>
+          <w:tab w:val="left" w:pos="2748"/>
+          <w:tab w:val="left" w:pos="3664"/>
+          <w:tab w:val="left" w:pos="4580"/>
+          <w:tab w:val="left" w:pos="5496"/>
+          <w:tab w:val="left" w:pos="6412"/>
+          <w:tab w:val="left" w:pos="7328"/>
+          <w:tab w:val="left" w:pos="8244"/>
+          <w:tab w:val="left" w:pos="9160"/>
+          <w:tab w:val="left" w:pos="10076"/>
+          <w:tab w:val="left" w:pos="10992"/>
+          <w:tab w:val="left" w:pos="11908"/>
+          <w:tab w:val="left" w:pos="12824"/>
+          <w:tab w:val="left" w:pos="13740"/>
+          <w:tab w:val="left" w:pos="14656"/>
+        </w:tabs>
+        <w:wordWrap w:val="0"/>
+        <w:spacing w:after="0" w:line="225" w:lineRule="atLeast"/>
+        <w:jc w:val="center"/>
+        <w:rPr>
+          <w:rFonts w:ascii="Lucida Console" w:eastAsia="Times New Roman" w:hAnsi="Lucida Console" w:cs="Courier New"/>
+          <w:color w:val="000000"/>
+          <w:sz w:val="20"/>
+          <w:szCs w:val="20"/>
+          <w:bdr w:val="none" w:sz="0" w:space="0" w:color="auto" w:frame="1"/>
+        </w:rPr>
+      </w:pPr>
+      <w:r>
+        <w:rPr>
+          <w:rFonts w:ascii="Lucida Console" w:eastAsia="Times New Roman" w:hAnsi="Lucida Console" w:cs="Courier New"/>
+          <w:color w:val="000000"/>
+          <w:sz w:val="20"/>
+          <w:szCs w:val="20"/>
+          <w:bdr w:val="none" w:sz="0" w:space="0" w:color="auto" w:frame="1"/>
+        </w:rPr>
+        <w:t>105 6817.789 7669.686 5965.893</w:t>
+      </w:r>
+    </w:p>
+    <w:p>
+      <w:pPr>
+        <w:shd w:val="clear" w:color="auto" w:fill="FFFFFF"/>
+        <w:tabs>
+          <w:tab w:val="left" w:pos="916"/>
+          <w:tab w:val="left" w:pos="1832"/>
+          <w:tab w:val="left" w:pos="2748"/>
+          <w:tab w:val="left" w:pos="3664"/>
+          <w:tab w:val="left" w:pos="4580"/>
+          <w:tab w:val="left" w:pos="5496"/>
+          <w:tab w:val="left" w:pos="6412"/>
+          <w:tab w:val="left" w:pos="7328"/>
+          <w:tab w:val="left" w:pos="8244"/>
+          <w:tab w:val="left" w:pos="9160"/>
+          <w:tab w:val="left" w:pos="10076"/>
+          <w:tab w:val="left" w:pos="10992"/>
+          <w:tab w:val="left" w:pos="11908"/>
+          <w:tab w:val="left" w:pos="12824"/>
+          <w:tab w:val="left" w:pos="13740"/>
+          <w:tab w:val="left" w:pos="14656"/>
+        </w:tabs>
+        <w:wordWrap w:val="0"/>
+        <w:spacing w:after="0" w:line="225" w:lineRule="atLeast"/>
+        <w:jc w:val="center"/>
+        <w:rPr>
+          <w:rFonts w:ascii="Lucida Console" w:eastAsia="Times New Roman" w:hAnsi="Lucida Console" w:cs="Courier New"/>
+          <w:color w:val="000000"/>
+          <w:sz w:val="20"/>
+          <w:szCs w:val="20"/>
+          <w:bdr w:val="none" w:sz="0" w:space="0" w:color="auto" w:frame="1"/>
+        </w:rPr>
+      </w:pPr>
+      <w:r>
+        <w:rPr>
+          <w:rFonts w:ascii="Lucida Console" w:eastAsia="Times New Roman" w:hAnsi="Lucida Console" w:cs="Courier New"/>
+          <w:color w:val="000000"/>
+          <w:sz w:val="20"/>
+          <w:szCs w:val="20"/>
+          <w:bdr w:val="none" w:sz="0" w:space="0" w:color="auto" w:frame="1"/>
+        </w:rPr>
+        <w:t>106 6943.535 7843.331 6043.738</w:t>
+      </w:r>
+    </w:p>
+    <w:p>
+      <w:pPr>
+        <w:shd w:val="clear" w:color="auto" w:fill="FFFFFF"/>
+        <w:tabs>
+          <w:tab w:val="left" w:pos="916"/>
+          <w:tab w:val="left" w:pos="1832"/>
+          <w:tab w:val="left" w:pos="2748"/>
+          <w:tab w:val="left" w:pos="3664"/>
+          <w:tab w:val="left" w:pos="4580"/>
+          <w:tab w:val="left" w:pos="5496"/>
+          <w:tab w:val="left" w:pos="6412"/>
+          <w:tab w:val="left" w:pos="7328"/>
+          <w:tab w:val="left" w:pos="8244"/>
+          <w:tab w:val="left" w:pos="9160"/>
+          <w:tab w:val="left" w:pos="10076"/>
+          <w:tab w:val="left" w:pos="10992"/>
+          <w:tab w:val="left" w:pos="11908"/>
+          <w:tab w:val="left" w:pos="12824"/>
+          <w:tab w:val="left" w:pos="13740"/>
+          <w:tab w:val="left" w:pos="14656"/>
+        </w:tabs>
+        <w:wordWrap w:val="0"/>
+        <w:spacing w:after="0" w:line="225" w:lineRule="atLeast"/>
+        <w:jc w:val="center"/>
+        <w:rPr>
+          <w:rFonts w:ascii="Lucida Console" w:eastAsia="Times New Roman" w:hAnsi="Lucida Console" w:cs="Courier New"/>
+          <w:color w:val="000000"/>
+          <w:sz w:val="20"/>
+          <w:szCs w:val="20"/>
+          <w:bdr w:val="none" w:sz="0" w:space="0" w:color="auto" w:frame="1"/>
+        </w:rPr>
+      </w:pPr>
+      <w:r>
+        <w:rPr>
+          <w:rFonts w:ascii="Lucida Console" w:eastAsia="Times New Roman" w:hAnsi="Lucida Console" w:cs="Courier New"/>
+          <w:color w:val="000000"/>
+          <w:sz w:val="20"/>
+          <w:szCs w:val="20"/>
+          <w:bdr w:val="none" w:sz="0" w:space="0" w:color="auto" w:frame="1"/>
+        </w:rPr>
+        <w:t>107 7069.280 8020.377 6118.183</w:t>
+      </w:r>
+    </w:p>
+    <w:p>
+      <w:pPr>
+        <w:shd w:val="clear" w:color="auto" w:fill="FFFFFF"/>
+        <w:tabs>
+          <w:tab w:val="left" w:pos="916"/>
+          <w:tab w:val="left" w:pos="1832"/>
+          <w:tab w:val="left" w:pos="2748"/>
+          <w:tab w:val="left" w:pos="3664"/>
+          <w:tab w:val="left" w:pos="4580"/>
+          <w:tab w:val="left" w:pos="5496"/>
+          <w:tab w:val="left" w:pos="6412"/>
+          <w:tab w:val="left" w:pos="7328"/>
+          <w:tab w:val="left" w:pos="8244"/>
+          <w:tab w:val="left" w:pos="9160"/>
+          <w:tab w:val="left" w:pos="10076"/>
+          <w:tab w:val="left" w:pos="10992"/>
+          <w:tab w:val="left" w:pos="11908"/>
+          <w:tab w:val="left" w:pos="12824"/>
+          <w:tab w:val="left" w:pos="13740"/>
+          <w:tab w:val="left" w:pos="14656"/>
+        </w:tabs>
+        <w:wordWrap w:val="0"/>
+        <w:spacing w:after="0" w:line="225" w:lineRule="atLeast"/>
+        <w:jc w:val="center"/>
+        <w:rPr>
+          <w:rFonts w:ascii="Lucida Console" w:eastAsia="Times New Roman" w:hAnsi="Lucida Console" w:cs="Courier New"/>
+          <w:color w:val="000000"/>
+          <w:sz w:val="20"/>
+          <w:szCs w:val="20"/>
+        </w:rPr>
+      </w:pPr>
+      <w:r>
+        <w:rPr>
+          <w:rFonts w:ascii="Lucida Console" w:eastAsia="Times New Roman" w:hAnsi="Lucida Console" w:cs="Courier New"/>
+          <w:color w:val="000000"/>
+          <w:sz w:val="20"/>
+          <w:szCs w:val="20"/>
+          <w:bdr w:val="none" w:sz="0" w:space="0" w:color="auto" w:frame="1"/>
+        </w:rPr>
+        <w:t>108 7195.026 8200.641 6189.411</w:t>
+      </w:r>
+    </w:p>
+    <w:p>
+      <w:pPr>
+        <w:ind w:firstLine="720"/>
+        <w:rPr>
+          <w:rFonts w:ascii="Times New Roman" w:hAnsi="Times New Roman" w:cs="Times New Roman"/>
+          <w:sz w:val="24"/>
+          <w:szCs w:val="24"/>
+        </w:rPr>
+      </w:pPr>
+    </w:p>
+    <w:p>
+      <w:pPr>
+        <w:ind w:firstLine="720"/>
+        <w:rPr>
+          <w:rFonts w:ascii="Times New Roman" w:hAnsi="Times New Roman" w:cs="Times New Roman"/>
+          <w:sz w:val="24"/>
+          <w:szCs w:val="24"/>
+        </w:rPr>
+      </w:pPr>
+    </w:p>
+    <w:p>
+      <w:pPr>
+        <w:rPr>
+          <w:rFonts w:ascii="Times New Roman" w:hAnsi="Times New Roman" w:cs="Times New Roman"/>
+          <w:sz w:val="24"/>
+          <w:szCs w:val="24"/>
+        </w:rPr>
+      </w:pPr>
+    </w:p>
+    <w:p>
+      <w:pPr>
+        <w:ind w:firstLine="720"/>
+        <w:rPr>
+          <w:rFonts w:ascii="Times New Roman" w:hAnsi="Times New Roman" w:cs="Times New Roman"/>
+          <w:sz w:val="24"/>
+          <w:szCs w:val="24"/>
+        </w:rPr>
+      </w:pPr>
+      <w:r>
+        <w:rPr>
+          <w:noProof/>
+        </w:rPr>
+        <w:lastRenderedPageBreak/>
+        <w:drawing>
+          <wp:inline distT="0" distB="0" distL="0" distR="0" wp14:anchorId="56E8B752" wp14:editId="054867D2">
+            <wp:extent cx="5061532" cy="3257550"/>
+            <wp:effectExtent l="0" t="0" r="6350" b="0"/>
+            <wp:docPr id="5" name="Picture 5"/>
+            <wp:cNvGraphicFramePr>
+              <a:graphicFrameLocks xmlns:a="http://schemas.openxmlformats.org/drawingml/2006/main" noChangeAspect="1"/>
+            </wp:cNvGraphicFramePr>
+            <a:graphic xmlns:a="http://schemas.openxmlformats.org/drawingml/2006/main">
+              <a:graphicData uri="http://schemas.openxmlformats.org/drawingml/2006/picture">
+                <pic:pic xmlns:pic="http://schemas.openxmlformats.org/drawingml/2006/picture">
+                  <pic:nvPicPr>
+                    <pic:cNvPr id="1" name=""/>
+                    <pic:cNvPicPr/>
+                  </pic:nvPicPr>
+                  <pic:blipFill>
+                    <a:blip r:embed="rId8"/>
+                    <a:stretch>
+                      <a:fillRect/>
+                    </a:stretch>
+                  </pic:blipFill>
+                  <pic:spPr>
+                    <a:xfrm>
+                      <a:off x="0" y="0"/>
+                      <a:ext cx="5068793" cy="3262223"/>
+                    </a:xfrm>
+                    <a:prstGeom prst="rect">
+                      <a:avLst/>
+                    </a:prstGeom>
+                  </pic:spPr>
+                </pic:pic>
+              </a:graphicData>
+            </a:graphic>
+          </wp:inline>
+        </w:drawing>
+      </w:r>
+    </w:p>
+    <w:p>
+      <w:pPr>
+        <w:ind w:firstLine="720"/>
+        <w:jc w:val="center"/>
+        <w:rPr>
+          <w:rFonts w:ascii="Times New Roman" w:hAnsi="Times New Roman" w:cs="Times New Roman"/>
+          <w:b/>
+          <w:sz w:val="24"/>
+          <w:szCs w:val="24"/>
+        </w:rPr>
+      </w:pPr>
+      <w:r>
+        <w:rPr>
+          <w:rFonts w:ascii="Times New Roman" w:hAnsi="Times New Roman" w:cs="Times New Roman"/>
+          <w:b/>
+          <w:sz w:val="24"/>
+          <w:szCs w:val="24"/>
+        </w:rPr>
+        <w:t>Figure</w:t>
+      </w:r>
+      <w:r>
+        <w:rPr>
+          <w:rFonts w:ascii="Times New Roman" w:hAnsi="Times New Roman" w:cs="Times New Roman"/>
+          <w:b/>
+          <w:sz w:val="24"/>
+          <w:szCs w:val="24"/>
+        </w:rPr>
+        <w:t xml:space="preserve"> </w:t>
+      </w:r>
+      <w:r>
+        <w:rPr>
+          <w:rFonts w:ascii="Times New Roman" w:hAnsi="Times New Roman" w:cs="Times New Roman"/>
+          <w:b/>
+          <w:sz w:val="24"/>
+          <w:szCs w:val="24"/>
+        </w:rPr>
+        <w:t>2</w:t>
+      </w:r>
+      <w:r>
+        <w:rPr>
+          <w:rFonts w:ascii="Times New Roman" w:hAnsi="Times New Roman" w:cs="Times New Roman"/>
+          <w:b/>
+          <w:sz w:val="24"/>
+          <w:szCs w:val="24"/>
+        </w:rPr>
+        <w:t>:</w:t>
+      </w:r>
+      <w:r>
+        <w:rPr>
+          <w:rFonts w:ascii="Times New Roman" w:hAnsi="Times New Roman" w:cs="Times New Roman"/>
+          <w:b/>
+          <w:sz w:val="24"/>
+          <w:szCs w:val="24"/>
+        </w:rPr>
+        <w:t xml:space="preserve"> </w:t>
+      </w:r>
+      <w:r>
+        <w:rPr>
+          <w:rFonts w:ascii="Times New Roman" w:hAnsi="Times New Roman" w:cs="Times New Roman"/>
+          <w:b/>
+          <w:sz w:val="24"/>
+          <w:szCs w:val="24"/>
+        </w:rPr>
+        <w:t>Holt-Winters Forecast</w:t>
+      </w:r>
+      <w:r>
+        <w:rPr>
+          <w:rFonts w:ascii="Times New Roman" w:hAnsi="Times New Roman" w:cs="Times New Roman"/>
+          <w:b/>
+          <w:sz w:val="24"/>
+          <w:szCs w:val="24"/>
+        </w:rPr>
+        <w:t xml:space="preserve"> of Abbeville, LA Incoming Cardiac Exams</w:t>
+      </w:r>
+    </w:p>
+    <w:p>
+      <w:pPr>
+        <w:ind w:firstLine="720"/>
+        <w:rPr>
+          <w:rFonts w:ascii="Times New Roman" w:hAnsi="Times New Roman" w:cs="Times New Roman"/>
+          <w:sz w:val="24"/>
+          <w:szCs w:val="24"/>
+        </w:rPr>
+      </w:pPr>
+    </w:p>
+    <w:p>
+      <w:pPr>
+        <w:ind w:firstLine="720"/>
+        <w:rPr>
+          <w:rFonts w:ascii="Times New Roman" w:hAnsi="Times New Roman" w:cs="Times New Roman"/>
+          <w:sz w:val="24"/>
+          <w:szCs w:val="24"/>
+        </w:rPr>
+      </w:pPr>
+      <w:r>
+        <w:rPr>
+          <w:rFonts w:ascii="Times New Roman" w:hAnsi="Times New Roman" w:cs="Times New Roman"/>
+          <w:sz w:val="24"/>
+          <w:szCs w:val="24"/>
+        </w:rPr>
+        <w:t>For the second model, I created an ARIMA model.</w:t>
+      </w:r>
+      <w:r>
+        <w:rPr>
+          <w:rFonts w:ascii="Times New Roman" w:hAnsi="Times New Roman" w:cs="Times New Roman"/>
+          <w:sz w:val="24"/>
+          <w:szCs w:val="24"/>
+        </w:rPr>
+        <w:t xml:space="preserve"> The results are below.</w:t>
+      </w:r>
+    </w:p>
+    <w:p>
+      <w:pPr>
+        <w:ind w:firstLine="720"/>
+        <w:rPr>
+          <w:rFonts w:ascii="Times New Roman" w:hAnsi="Times New Roman" w:cs="Times New Roman"/>
+          <w:sz w:val="24"/>
+          <w:szCs w:val="24"/>
+        </w:rPr>
+      </w:pPr>
+    </w:p>
+    <w:p>
+      <w:pPr>
+        <w:pStyle w:val="HTMLPreformatted"/>
+        <w:shd w:val="clear" w:color="auto" w:fill="FFFFFF"/>
+        <w:wordWrap w:val="0"/>
+        <w:spacing w:line="225" w:lineRule="atLeast"/>
+        <w:ind w:left="916"/>
+        <w:rPr>
+          <w:rStyle w:val="gnkrckgcgsb"/>
+          <w:rFonts w:ascii="Lucida Console" w:hAnsi="Lucida Console"/>
+          <w:color w:val="000000"/>
+          <w:bdr w:val="none" w:sz="0" w:space="0" w:color="auto" w:frame="1"/>
+        </w:rPr>
+      </w:pPr>
+      <w:r>
+        <w:rPr>
+          <w:rStyle w:val="gnkrckgcgsb"/>
+          <w:rFonts w:ascii="Lucida Console" w:hAnsi="Lucida Console"/>
+          <w:color w:val="000000"/>
+          <w:bdr w:val="none" w:sz="0" w:space="0" w:color="auto" w:frame="1"/>
+        </w:rPr>
+        <w:t xml:space="preserve">Series:  </w:t>
+      </w:r>
+    </w:p>
+    <w:p>
+      <w:pPr>
+        <w:pStyle w:val="HTMLPreformatted"/>
+        <w:shd w:val="clear" w:color="auto" w:fill="FFFFFF"/>
+        <w:wordWrap w:val="0"/>
+        <w:spacing w:line="225" w:lineRule="atLeast"/>
+        <w:ind w:left="916"/>
+        <w:rPr>
+          <w:rStyle w:val="gnkrckgcgsb"/>
+          <w:rFonts w:ascii="Lucida Console" w:hAnsi="Lucida Console"/>
+          <w:color w:val="000000"/>
+          <w:bdr w:val="none" w:sz="0" w:space="0" w:color="auto" w:frame="1"/>
+        </w:rPr>
+      </w:pPr>
+      <w:proofErr w:type="gramStart"/>
+      <w:r>
+        <w:rPr>
+          <w:rStyle w:val="gnkrckgcgsb"/>
+          <w:rFonts w:ascii="Lucida Console" w:hAnsi="Lucida Console"/>
+          <w:color w:val="000000"/>
+          <w:bdr w:val="none" w:sz="0" w:space="0" w:color="auto" w:frame="1"/>
+        </w:rPr>
+        <w:t>ARIMA(</w:t>
+      </w:r>
+      <w:proofErr w:type="gramEnd"/>
+      <w:r>
+        <w:rPr>
+          <w:rStyle w:val="gnkrckgcgsb"/>
+          <w:rFonts w:ascii="Lucida Console" w:hAnsi="Lucida Console"/>
+          <w:color w:val="000000"/>
+          <w:bdr w:val="none" w:sz="0" w:space="0" w:color="auto" w:frame="1"/>
+        </w:rPr>
+        <w:t xml:space="preserve">1,1,1) with drift </w:t>
+      </w:r>
+    </w:p>
+    <w:p>
+      <w:pPr>
+        <w:pStyle w:val="HTMLPreformatted"/>
+        <w:shd w:val="clear" w:color="auto" w:fill="FFFFFF"/>
+        <w:wordWrap w:val="0"/>
+        <w:spacing w:line="225" w:lineRule="atLeast"/>
+        <w:ind w:left="916"/>
+        <w:rPr>
+          <w:rStyle w:val="gnkrckgcgsb"/>
+          <w:rFonts w:ascii="Lucida Console" w:hAnsi="Lucida Console"/>
+          <w:color w:val="000000"/>
+          <w:bdr w:val="none" w:sz="0" w:space="0" w:color="auto" w:frame="1"/>
+        </w:rPr>
+      </w:pPr>
+    </w:p>
+    <w:p>
+      <w:pPr>
+        <w:pStyle w:val="HTMLPreformatted"/>
+        <w:shd w:val="clear" w:color="auto" w:fill="FFFFFF"/>
+        <w:wordWrap w:val="0"/>
+        <w:spacing w:line="225" w:lineRule="atLeast"/>
+        <w:ind w:left="916"/>
+        <w:rPr>
+          <w:rStyle w:val="gnkrckgcgsb"/>
+          <w:rFonts w:ascii="Lucida Console" w:hAnsi="Lucida Console"/>
+          <w:color w:val="000000"/>
+          <w:bdr w:val="none" w:sz="0" w:space="0" w:color="auto" w:frame="1"/>
+        </w:rPr>
+      </w:pPr>
+      <w:r>
+        <w:rPr>
+          <w:rStyle w:val="gnkrckgcgsb"/>
+          <w:rFonts w:ascii="Lucida Console" w:hAnsi="Lucida Console"/>
+          <w:color w:val="000000"/>
+          <w:bdr w:val="none" w:sz="0" w:space="0" w:color="auto" w:frame="1"/>
+        </w:rPr>
+        <w:t>Coefficients:</w:t>
+      </w:r>
+    </w:p>
+    <w:p>
+      <w:pPr>
+        <w:pStyle w:val="HTMLPreformatted"/>
+        <w:shd w:val="clear" w:color="auto" w:fill="FFFFFF"/>
+        <w:wordWrap w:val="0"/>
+        <w:spacing w:line="225" w:lineRule="atLeast"/>
+        <w:ind w:left="916"/>
+        <w:rPr>
+          <w:rStyle w:val="gnkrckgcgsb"/>
+          <w:rFonts w:ascii="Lucida Console" w:hAnsi="Lucida Console"/>
+          <w:color w:val="000000"/>
+          <w:bdr w:val="none" w:sz="0" w:space="0" w:color="auto" w:frame="1"/>
+        </w:rPr>
+      </w:pPr>
+      <w:r>
+        <w:rPr>
+          <w:rStyle w:val="gnkrckgcgsb"/>
+          <w:rFonts w:ascii="Lucida Console" w:hAnsi="Lucida Console"/>
+          <w:color w:val="000000"/>
+          <w:bdr w:val="none" w:sz="0" w:space="0" w:color="auto" w:frame="1"/>
+        </w:rPr>
+        <w:t xml:space="preserve">          ar1      ma1    drift</w:t>
+      </w:r>
+    </w:p>
+    <w:p>
+      <w:pPr>
+        <w:pStyle w:val="HTMLPreformatted"/>
+        <w:shd w:val="clear" w:color="auto" w:fill="FFFFFF"/>
+        <w:wordWrap w:val="0"/>
+        <w:spacing w:line="225" w:lineRule="atLeast"/>
+        <w:ind w:left="916"/>
+        <w:rPr>
+          <w:rStyle w:val="gnkrckgcgsb"/>
+          <w:rFonts w:ascii="Lucida Console" w:hAnsi="Lucida Console"/>
+          <w:color w:val="000000"/>
+          <w:bdr w:val="none" w:sz="0" w:space="0" w:color="auto" w:frame="1"/>
+        </w:rPr>
+      </w:pPr>
+      <w:r>
+        <w:rPr>
+          <w:rStyle w:val="gnkrckgcgsb"/>
+          <w:rFonts w:ascii="Lucida Console" w:hAnsi="Lucida Console"/>
+          <w:color w:val="000000"/>
+          <w:bdr w:val="none" w:sz="0" w:space="0" w:color="auto" w:frame="1"/>
+        </w:rPr>
+        <w:t xml:space="preserve">      -0.</w:t>
+      </w:r>
+      <w:proofErr w:type="gramStart"/>
+      <w:r>
+        <w:rPr>
+          <w:rStyle w:val="gnkrckgcgsb"/>
+          <w:rFonts w:ascii="Lucida Console" w:hAnsi="Lucida Console"/>
+          <w:color w:val="000000"/>
+          <w:bdr w:val="none" w:sz="0" w:space="0" w:color="auto" w:frame="1"/>
+        </w:rPr>
+        <w:t>3687  -</w:t>
+      </w:r>
+      <w:proofErr w:type="gramEnd"/>
+      <w:r>
+        <w:rPr>
+          <w:rStyle w:val="gnkrckgcgsb"/>
+          <w:rFonts w:ascii="Lucida Console" w:hAnsi="Lucida Console"/>
+          <w:color w:val="000000"/>
+          <w:bdr w:val="none" w:sz="0" w:space="0" w:color="auto" w:frame="1"/>
+        </w:rPr>
+        <w:t>0.4412  54.7285</w:t>
+      </w:r>
+    </w:p>
+    <w:p>
+      <w:pPr>
+        <w:pStyle w:val="HTMLPreformatted"/>
+        <w:shd w:val="clear" w:color="auto" w:fill="FFFFFF"/>
+        <w:wordWrap w:val="0"/>
+        <w:spacing w:line="225" w:lineRule="atLeast"/>
+        <w:ind w:left="916"/>
+        <w:rPr>
+          <w:rStyle w:val="gnkrckgcgsb"/>
+          <w:rFonts w:ascii="Lucida Console" w:hAnsi="Lucida Console"/>
+          <w:color w:val="000000"/>
+          <w:bdr w:val="none" w:sz="0" w:space="0" w:color="auto" w:frame="1"/>
+        </w:rPr>
+      </w:pPr>
+      <w:proofErr w:type="spellStart"/>
+      <w:r>
+        <w:rPr>
+          <w:rStyle w:val="gnkrckgcgsb"/>
+          <w:rFonts w:ascii="Lucida Console" w:hAnsi="Lucida Console"/>
+          <w:color w:val="000000"/>
+          <w:bdr w:val="none" w:sz="0" w:space="0" w:color="auto" w:frame="1"/>
+        </w:rPr>
+        <w:t>s.e.</w:t>
+      </w:r>
+      <w:proofErr w:type="spellEnd"/>
+      <w:r>
+        <w:rPr>
+          <w:rStyle w:val="gnkrckgcgsb"/>
+          <w:rFonts w:ascii="Lucida Console" w:hAnsi="Lucida Console"/>
+          <w:color w:val="000000"/>
+          <w:bdr w:val="none" w:sz="0" w:space="0" w:color="auto" w:frame="1"/>
+        </w:rPr>
+        <w:t xml:space="preserve">   0.1410   </w:t>
+      </w:r>
+      <w:proofErr w:type="gramStart"/>
+      <w:r>
+        <w:rPr>
+          <w:rStyle w:val="gnkrckgcgsb"/>
+          <w:rFonts w:ascii="Lucida Console" w:hAnsi="Lucida Console"/>
+          <w:color w:val="000000"/>
+          <w:bdr w:val="none" w:sz="0" w:space="0" w:color="auto" w:frame="1"/>
+        </w:rPr>
+        <w:t>0.1364  13.0553</w:t>
+      </w:r>
+      <w:proofErr w:type="gramEnd"/>
+    </w:p>
+    <w:p>
+      <w:pPr>
+        <w:pStyle w:val="HTMLPreformatted"/>
+        <w:shd w:val="clear" w:color="auto" w:fill="FFFFFF"/>
+        <w:wordWrap w:val="0"/>
+        <w:spacing w:line="225" w:lineRule="atLeast"/>
+        <w:ind w:left="916"/>
+        <w:rPr>
+          <w:rStyle w:val="gnkrckgcgsb"/>
+          <w:rFonts w:ascii="Lucida Console" w:hAnsi="Lucida Console"/>
+          <w:color w:val="000000"/>
+          <w:bdr w:val="none" w:sz="0" w:space="0" w:color="auto" w:frame="1"/>
+        </w:rPr>
+      </w:pPr>
+    </w:p>
+    <w:p>
+      <w:pPr>
+        <w:pStyle w:val="HTMLPreformatted"/>
+        <w:shd w:val="clear" w:color="auto" w:fill="FFFFFF"/>
+        <w:wordWrap w:val="0"/>
+        <w:spacing w:line="225" w:lineRule="atLeast"/>
+        <w:ind w:left="916"/>
+        <w:rPr>
+          <w:rStyle w:val="gnkrckgcgsb"/>
+          <w:rFonts w:ascii="Lucida Console" w:hAnsi="Lucida Console"/>
+          <w:color w:val="000000"/>
+          <w:bdr w:val="none" w:sz="0" w:space="0" w:color="auto" w:frame="1"/>
+        </w:rPr>
+      </w:pPr>
+      <w:r>
+        <w:rPr>
+          <w:rStyle w:val="gnkrckgcgsb"/>
+          <w:rFonts w:ascii="Lucida Console" w:hAnsi="Lucida Console"/>
+          <w:color w:val="000000"/>
+          <w:bdr w:val="none" w:sz="0" w:space="0" w:color="auto" w:frame="1"/>
+        </w:rPr>
+        <w:t>sigma^2 estimated as 98048:  log likelihood=-679.53</w:t>
+      </w:r>
+    </w:p>
+    <w:p>
+      <w:pPr>
+        <w:pStyle w:val="HTMLPreformatted"/>
+        <w:shd w:val="clear" w:color="auto" w:fill="FFFFFF"/>
+        <w:wordWrap w:val="0"/>
+        <w:spacing w:line="225" w:lineRule="atLeast"/>
+        <w:ind w:left="916"/>
+        <w:rPr>
+          <w:rFonts w:ascii="Lucida Console" w:hAnsi="Lucida Console"/>
+          <w:color w:val="000000"/>
+        </w:rPr>
+      </w:pPr>
+      <w:r>
+        <w:rPr>
+          <w:rStyle w:val="gnkrckgcgsb"/>
+          <w:rFonts w:ascii="Lucida Console" w:hAnsi="Lucida Console"/>
+          <w:color w:val="000000"/>
+          <w:bdr w:val="none" w:sz="0" w:space="0" w:color="auto" w:frame="1"/>
+        </w:rPr>
+        <w:t xml:space="preserve">AIC=1367.07   </w:t>
+      </w:r>
+      <w:proofErr w:type="spellStart"/>
+      <w:r>
+        <w:rPr>
+          <w:rStyle w:val="gnkrckgcgsb"/>
+          <w:rFonts w:ascii="Lucida Console" w:hAnsi="Lucida Console"/>
+          <w:color w:val="000000"/>
+          <w:bdr w:val="none" w:sz="0" w:space="0" w:color="auto" w:frame="1"/>
+        </w:rPr>
+        <w:t>AICc</w:t>
+      </w:r>
+      <w:proofErr w:type="spellEnd"/>
+      <w:r>
+        <w:rPr>
+          <w:rStyle w:val="gnkrckgcgsb"/>
+          <w:rFonts w:ascii="Lucida Console" w:hAnsi="Lucida Console"/>
+          <w:color w:val="000000"/>
+          <w:bdr w:val="none" w:sz="0" w:space="0" w:color="auto" w:frame="1"/>
+        </w:rPr>
+        <w:t>=1367.51   BIC=1377.28</w:t>
+      </w:r>
+    </w:p>
+    <w:p>
+      <w:pPr>
+        <w:ind w:firstLine="720"/>
+        <w:rPr>
+          <w:rFonts w:ascii="Times New Roman" w:hAnsi="Times New Roman" w:cs="Times New Roman"/>
+          <w:sz w:val="24"/>
+          <w:szCs w:val="24"/>
+        </w:rPr>
+      </w:pPr>
+    </w:p>
+    <w:p>
+      <w:pPr>
+        <w:ind w:firstLine="720"/>
+        <w:rPr>
+          <w:rFonts w:ascii="Times New Roman" w:hAnsi="Times New Roman" w:cs="Times New Roman"/>
+          <w:sz w:val="24"/>
+          <w:szCs w:val="24"/>
+        </w:rPr>
+      </w:pPr>
+    </w:p>
+    <w:p>
+      <w:pPr>
+        <w:ind w:firstLine="720"/>
+        <w:rPr>
+          <w:rFonts w:ascii="Times New Roman" w:hAnsi="Times New Roman" w:cs="Times New Roman"/>
+          <w:sz w:val="24"/>
+          <w:szCs w:val="24"/>
+        </w:rPr>
+      </w:pPr>
       <w:bookmarkStart w:id="4" w:name="_GoBack"/>
       <w:bookmarkEnd w:id="4"/>
-    </w:p>
-    <w:p>
-      <w:pPr>
-        <w:ind w:firstLine="720"/>
-        <w:jc w:val="center"/>
-        <w:rPr>
-          <w:rFonts w:ascii="Times New Roman" w:hAnsi="Times New Roman" w:cs="Times New Roman"/>
-          <w:sz w:val="24"/>
-          <w:szCs w:val="24"/>
-        </w:rPr>
-      </w:pPr>
-    </w:p>
-    <w:p>
-      <w:pPr>
-        <w:ind w:firstLine="720"/>
-        <w:jc w:val="center"/>
-        <w:rPr>
-          <w:rFonts w:ascii="Times New Roman" w:hAnsi="Times New Roman" w:cs="Times New Roman"/>
-          <w:sz w:val="24"/>
-          <w:szCs w:val="24"/>
-        </w:rPr>
-      </w:pPr>
-    </w:p>
-    <w:p>
-      <w:pPr>
-        <w:ind w:firstLine="720"/>
-        <w:jc w:val="center"/>
-        <w:rPr>
-          <w:rFonts w:ascii="Times New Roman" w:hAnsi="Times New Roman" w:cs="Times New Roman"/>
-          <w:sz w:val="24"/>
-          <w:szCs w:val="24"/>
-        </w:rPr>
-      </w:pPr>
-    </w:p>
-    <w:p>
-      <w:pPr>
-        <w:ind w:firstLine="720"/>
-        <w:jc w:val="center"/>
-        <w:rPr>
-          <w:rFonts w:ascii="Times New Roman" w:hAnsi="Times New Roman" w:cs="Times New Roman"/>
-          <w:sz w:val="24"/>
-          <w:szCs w:val="24"/>
-        </w:rPr>
-      </w:pPr>
-    </w:p>
-    <w:p>
-      <w:pPr>
-        <w:ind w:firstLine="720"/>
-        <w:rPr>
-          <w:rFonts w:ascii="Times New Roman" w:hAnsi="Times New Roman" w:cs="Times New Roman"/>
-          <w:sz w:val="24"/>
-          <w:szCs w:val="24"/>
-        </w:rPr>
-      </w:pPr>
     </w:p>
     <w:sectPr>
       <w:pgSz w:w="12240" w:h="15840"/>
@@ -3463,6 +4647,59 @@
     <w:semiHidden/>
     <w:unhideWhenUsed/>
   </w:style>
+  <w:style w:type="paragraph" w:styleId="HTMLPreformatted">
+    <w:name w:val="HTML Preformatted"/>
+    <w:basedOn w:val="Normal"/>
+    <w:link w:val="HTMLPreformattedChar"/>
+    <w:uiPriority w:val="99"/>
+    <w:semiHidden/>
+    <w:unhideWhenUsed/>
+    <w:rsid w:val="00627625"/>
+    <w:pPr>
+      <w:tabs>
+        <w:tab w:val="left" w:pos="916"/>
+        <w:tab w:val="left" w:pos="1832"/>
+        <w:tab w:val="left" w:pos="2748"/>
+        <w:tab w:val="left" w:pos="3664"/>
+        <w:tab w:val="left" w:pos="4580"/>
+        <w:tab w:val="left" w:pos="5496"/>
+        <w:tab w:val="left" w:pos="6412"/>
+        <w:tab w:val="left" w:pos="7328"/>
+        <w:tab w:val="left" w:pos="8244"/>
+        <w:tab w:val="left" w:pos="9160"/>
+        <w:tab w:val="left" w:pos="10076"/>
+        <w:tab w:val="left" w:pos="10992"/>
+        <w:tab w:val="left" w:pos="11908"/>
+        <w:tab w:val="left" w:pos="12824"/>
+        <w:tab w:val="left" w:pos="13740"/>
+        <w:tab w:val="left" w:pos="14656"/>
+      </w:tabs>
+      <w:spacing w:after="0" w:line="240" w:lineRule="auto"/>
+    </w:pPr>
+    <w:rPr>
+      <w:rFonts w:ascii="Courier New" w:eastAsia="Times New Roman" w:hAnsi="Courier New" w:cs="Courier New"/>
+      <w:sz w:val="20"/>
+      <w:szCs w:val="20"/>
+    </w:rPr>
+  </w:style>
+  <w:style w:type="character" w:customStyle="1" w:styleId="HTMLPreformattedChar">
+    <w:name w:val="HTML Preformatted Char"/>
+    <w:basedOn w:val="DefaultParagraphFont"/>
+    <w:link w:val="HTMLPreformatted"/>
+    <w:uiPriority w:val="99"/>
+    <w:semiHidden/>
+    <w:rsid w:val="00627625"/>
+    <w:rPr>
+      <w:rFonts w:ascii="Courier New" w:eastAsia="Times New Roman" w:hAnsi="Courier New" w:cs="Courier New"/>
+      <w:sz w:val="20"/>
+      <w:szCs w:val="20"/>
+    </w:rPr>
+  </w:style>
+  <w:style w:type="character" w:customStyle="1" w:styleId="gnkrckgcgsb">
+    <w:name w:val="gnkrckgcgsb"/>
+    <w:basedOn w:val="DefaultParagraphFont"/>
+    <w:rsid w:val="00627625"/>
+  </w:style>
 </w:styles>
 </file>
 

</xml_diff>